<commit_message>
Updated milestone 5 report
</commit_message>
<xml_diff>
--- a/Milestone5Report.docx
+++ b/Milestone5Report.docx
@@ -15,6 +15,333 @@
         </w:rPr>
         <w:t>What We Changed</w:t>
       </w:r>
+    </w:p>
+    <w:p>
+      <w:pPr>
+        <w:spacing w:line="480" w:lineRule="auto"/>
+        <w:rPr>
+          <w:rFonts w:ascii="Times New Roman" w:hAnsi="Times New Roman" w:cs="Times New Roman"/>
+        </w:rPr>
+      </w:pPr>
+      <w:r>
+        <w:rPr>
+          <w:rFonts w:ascii="Times New Roman" w:hAnsi="Times New Roman" w:cs="Times New Roman"/>
+        </w:rPr>
+        <w:tab/>
+      </w:r>
+      <w:r>
+        <w:rPr>
+          <w:rFonts w:ascii="Times New Roman" w:hAnsi="Times New Roman" w:cs="Times New Roman"/>
+        </w:rPr>
+        <w:t xml:space="preserve">When refactoring the project, we added the functionality of a default option when creating DDL. </w:t>
+      </w:r>
+      <w:r>
+        <w:rPr>
+          <w:rFonts w:ascii="Times New Roman" w:hAnsi="Times New Roman" w:cs="Times New Roman"/>
+        </w:rPr>
+        <w:t>Since our project has MySQL capabilities built in, you can create DDL in MySQL without needing to import any</w:t>
+      </w:r>
+      <w:r>
+        <w:rPr>
+          <w:rFonts w:ascii="Times New Roman" w:hAnsi="Times New Roman" w:cs="Times New Roman"/>
+        </w:rPr>
+        <w:t>thing. So, we made it easier for the user by allowing them to create MySQL DDL without having to find the class files needed to do so.</w:t>
+      </w:r>
+      <w:r>
+        <w:rPr>
+          <w:rFonts w:ascii="Times New Roman" w:hAnsi="Times New Roman" w:cs="Times New Roman"/>
+        </w:rPr>
+        <w:t xml:space="preserve"> </w:t>
+      </w:r>
+      <w:r>
+        <w:rPr>
+          <w:rFonts w:ascii="Times New Roman" w:hAnsi="Times New Roman" w:cs="Times New Roman"/>
+        </w:rPr>
+        <w:t>We made this change throughout the system by including the default option in all of the menus</w:t>
+      </w:r>
+      <w:r>
+        <w:rPr>
+          <w:rFonts w:ascii="Times New Roman" w:hAnsi="Times New Roman" w:cs="Times New Roman"/>
+        </w:rPr>
+        <w:t xml:space="preserve">, including the menu option to list all available products. </w:t>
+      </w:r>
+    </w:p>
+    <w:p>
+      <w:pPr>
+        <w:spacing w:line="480" w:lineRule="auto"/>
+        <w:ind w:firstLine="720"/>
+        <w:rPr>
+          <w:rFonts w:ascii="Times New Roman" w:hAnsi="Times New Roman" w:cs="Times New Roman"/>
+        </w:rPr>
+      </w:pPr>
+      <w:r>
+        <w:rPr>
+          <w:rFonts w:ascii="Times New Roman" w:hAnsi="Times New Roman" w:cs="Times New Roman"/>
+        </w:rPr>
+        <w:t>Aside from this, we also made some changes to improve the readability of the code. We removed some unnecessary statements in the code and some characters that were causing errors.</w:t>
+      </w:r>
+      <w:r>
+        <w:rPr>
+          <w:rFonts w:ascii="Times New Roman" w:hAnsi="Times New Roman" w:cs="Times New Roman"/>
+        </w:rPr>
+        <w:t xml:space="preserve"> When we were learning how the code functioned, we were very confused by how the code worked. Part of this confusion stemmed from different statements that had no function in the code. So, we removed as many of these statements as we could find so that future developers would be less confused when being introduced to the code.</w:t>
+      </w:r>
+      <w:r>
+        <w:rPr>
+          <w:rFonts w:ascii="Times New Roman" w:hAnsi="Times New Roman" w:cs="Times New Roman"/>
+        </w:rPr>
+        <w:t xml:space="preserve"> In “</w:t>
+      </w:r>
+      <w:proofErr w:type="spellStart"/>
+      <w:r>
+        <w:rPr>
+          <w:rFonts w:ascii="Times New Roman" w:hAnsi="Times New Roman" w:cs="Times New Roman"/>
+        </w:rPr>
+        <w:t>EdgeConvertFileParser</w:t>
+      </w:r>
+      <w:proofErr w:type="spellEnd"/>
+      <w:r>
+        <w:rPr>
+          <w:rFonts w:ascii="Times New Roman" w:hAnsi="Times New Roman" w:cs="Times New Roman"/>
+        </w:rPr>
+        <w:t>”, many little issues were refactored</w:t>
+      </w:r>
+      <w:r>
+        <w:rPr>
+          <w:rFonts w:ascii="Times New Roman" w:hAnsi="Times New Roman" w:cs="Times New Roman"/>
+        </w:rPr>
+        <w:t>. First,</w:t>
+      </w:r>
+      <w:r>
+        <w:rPr>
+          <w:rFonts w:ascii="Times New Roman" w:hAnsi="Times New Roman" w:cs="Times New Roman"/>
+        </w:rPr>
+        <w:t xml:space="preserve"> </w:t>
+      </w:r>
+      <w:r>
+        <w:rPr>
+          <w:rFonts w:ascii="Times New Roman" w:hAnsi="Times New Roman" w:cs="Times New Roman"/>
+        </w:rPr>
+        <w:t xml:space="preserve">we </w:t>
+      </w:r>
+      <w:r>
+        <w:rPr>
+          <w:rFonts w:ascii="Times New Roman" w:hAnsi="Times New Roman" w:cs="Times New Roman"/>
+        </w:rPr>
+        <w:t xml:space="preserve">changed </w:t>
+      </w:r>
+      <w:r>
+        <w:rPr>
+          <w:rFonts w:ascii="Times New Roman" w:hAnsi="Times New Roman" w:cs="Times New Roman"/>
+        </w:rPr>
+        <w:t xml:space="preserve">many </w:t>
+      </w:r>
+      <w:proofErr w:type="spellStart"/>
+      <w:r>
+        <w:rPr>
+          <w:rFonts w:ascii="Times New Roman" w:hAnsi="Times New Roman" w:cs="Times New Roman"/>
+        </w:rPr>
+        <w:t>Array</w:t>
+      </w:r>
+      <w:r>
+        <w:rPr>
+          <w:rFonts w:ascii="Times New Roman" w:hAnsi="Times New Roman" w:cs="Times New Roman"/>
+        </w:rPr>
+        <w:t>L</w:t>
+      </w:r>
+      <w:r>
+        <w:rPr>
+          <w:rFonts w:ascii="Times New Roman" w:hAnsi="Times New Roman" w:cs="Times New Roman"/>
+        </w:rPr>
+        <w:t>ist</w:t>
+      </w:r>
+      <w:proofErr w:type="spellEnd"/>
+      <w:r>
+        <w:rPr>
+          <w:rFonts w:ascii="Times New Roman" w:hAnsi="Times New Roman" w:cs="Times New Roman"/>
+        </w:rPr>
+        <w:t xml:space="preserve"> types</w:t>
+      </w:r>
+      <w:r>
+        <w:rPr>
+          <w:rFonts w:ascii="Times New Roman" w:hAnsi="Times New Roman" w:cs="Times New Roman"/>
+        </w:rPr>
+        <w:t xml:space="preserve"> to use </w:t>
+      </w:r>
+      <w:r>
+        <w:rPr>
+          <w:rFonts w:ascii="Times New Roman" w:hAnsi="Times New Roman" w:cs="Times New Roman"/>
+        </w:rPr>
+        <w:t xml:space="preserve">the </w:t>
+      </w:r>
+      <w:r>
+        <w:rPr>
+          <w:rFonts w:ascii="Times New Roman" w:hAnsi="Times New Roman" w:cs="Times New Roman"/>
+        </w:rPr>
+        <w:t>correct types</w:t>
+      </w:r>
+      <w:r>
+        <w:rPr>
+          <w:rFonts w:ascii="Times New Roman" w:hAnsi="Times New Roman" w:cs="Times New Roman"/>
+        </w:rPr>
+        <w:t>. We also</w:t>
+      </w:r>
+      <w:r>
+        <w:rPr>
+          <w:rFonts w:ascii="Times New Roman" w:hAnsi="Times New Roman" w:cs="Times New Roman"/>
+        </w:rPr>
+        <w:t xml:space="preserve"> changed multiple attributes to local variables because many attributes were only used in one place</w:t>
+      </w:r>
+      <w:r>
+        <w:rPr>
+          <w:rFonts w:ascii="Times New Roman" w:hAnsi="Times New Roman" w:cs="Times New Roman"/>
+        </w:rPr>
+        <w:t>. We</w:t>
+      </w:r>
+      <w:r>
+        <w:rPr>
+          <w:rFonts w:ascii="Times New Roman" w:hAnsi="Times New Roman" w:cs="Times New Roman"/>
+        </w:rPr>
+        <w:t xml:space="preserve"> removed </w:t>
+      </w:r>
+      <w:proofErr w:type="spellStart"/>
+      <w:r>
+        <w:rPr>
+          <w:rFonts w:ascii="Times New Roman" w:hAnsi="Times New Roman" w:cs="Times New Roman"/>
+        </w:rPr>
+        <w:t>numLine</w:t>
+      </w:r>
+      <w:proofErr w:type="spellEnd"/>
+      <w:r>
+        <w:rPr>
+          <w:rFonts w:ascii="Times New Roman" w:hAnsi="Times New Roman" w:cs="Times New Roman"/>
+        </w:rPr>
+        <w:t>,</w:t>
+      </w:r>
+      <w:r>
+        <w:rPr>
+          <w:rFonts w:ascii="Times New Roman" w:hAnsi="Times New Roman" w:cs="Times New Roman"/>
+        </w:rPr>
+        <w:t xml:space="preserve"> </w:t>
+      </w:r>
+      <w:proofErr w:type="spellStart"/>
+      <w:r>
+        <w:rPr>
+          <w:rFonts w:ascii="Times New Roman" w:hAnsi="Times New Roman" w:cs="Times New Roman"/>
+        </w:rPr>
+        <w:t>stNatRelFields</w:t>
+      </w:r>
+      <w:proofErr w:type="spellEnd"/>
+      <w:r>
+        <w:rPr>
+          <w:rFonts w:ascii="Times New Roman" w:hAnsi="Times New Roman" w:cs="Times New Roman"/>
+        </w:rPr>
+        <w:t xml:space="preserve">, the </w:t>
+      </w:r>
+      <w:proofErr w:type="spellStart"/>
+      <w:r>
+        <w:rPr>
+          <w:rFonts w:ascii="Times New Roman" w:hAnsi="Times New Roman" w:cs="Times New Roman"/>
+        </w:rPr>
+        <w:t>booleanValue</w:t>
+      </w:r>
+      <w:proofErr w:type="spellEnd"/>
+      <w:r>
+        <w:rPr>
+          <w:rFonts w:ascii="Times New Roman" w:hAnsi="Times New Roman" w:cs="Times New Roman"/>
+        </w:rPr>
+        <w:t xml:space="preserve"> function, and multiple occurrences of casting in the </w:t>
+      </w:r>
+      <w:proofErr w:type="spellStart"/>
+      <w:r>
+        <w:rPr>
+          <w:rFonts w:ascii="Times New Roman" w:hAnsi="Times New Roman" w:cs="Times New Roman"/>
+        </w:rPr>
+        <w:t>makeArrays</w:t>
+      </w:r>
+      <w:proofErr w:type="spellEnd"/>
+      <w:r>
+        <w:rPr>
+          <w:rFonts w:ascii="Times New Roman" w:hAnsi="Times New Roman" w:cs="Times New Roman"/>
+        </w:rPr>
+        <w:t xml:space="preserve"> and </w:t>
+      </w:r>
+      <w:proofErr w:type="spellStart"/>
+      <w:r>
+        <w:rPr>
+          <w:rFonts w:ascii="Times New Roman" w:hAnsi="Times New Roman" w:cs="Times New Roman"/>
+        </w:rPr>
+        <w:t>isTableDup</w:t>
+      </w:r>
+      <w:proofErr w:type="spellEnd"/>
+      <w:r>
+        <w:rPr>
+          <w:rFonts w:ascii="Times New Roman" w:hAnsi="Times New Roman" w:cs="Times New Roman"/>
+        </w:rPr>
+        <w:t xml:space="preserve"> functions</w:t>
+      </w:r>
+      <w:r>
+        <w:rPr>
+          <w:rFonts w:ascii="Times New Roman" w:hAnsi="Times New Roman" w:cs="Times New Roman"/>
+        </w:rPr>
+        <w:t xml:space="preserve"> because </w:t>
+      </w:r>
+      <w:r>
+        <w:rPr>
+          <w:rFonts w:ascii="Times New Roman" w:hAnsi="Times New Roman" w:cs="Times New Roman"/>
+        </w:rPr>
+        <w:t>they</w:t>
+      </w:r>
+      <w:r>
+        <w:rPr>
+          <w:rFonts w:ascii="Times New Roman" w:hAnsi="Times New Roman" w:cs="Times New Roman"/>
+        </w:rPr>
+        <w:t xml:space="preserve"> were never used</w:t>
+      </w:r>
+      <w:r>
+        <w:rPr>
+          <w:rFonts w:ascii="Times New Roman" w:hAnsi="Times New Roman" w:cs="Times New Roman"/>
+        </w:rPr>
+        <w:t xml:space="preserve"> or were just unnecessary.</w:t>
+      </w:r>
+      <w:r>
+        <w:rPr>
+          <w:rFonts w:ascii="Times New Roman" w:hAnsi="Times New Roman" w:cs="Times New Roman"/>
+        </w:rPr>
+        <w:t xml:space="preserve"> </w:t>
+      </w:r>
+      <w:r>
+        <w:rPr>
+          <w:rFonts w:ascii="Times New Roman" w:hAnsi="Times New Roman" w:cs="Times New Roman"/>
+        </w:rPr>
+        <w:t xml:space="preserve">Finally, we </w:t>
+      </w:r>
+      <w:r>
+        <w:rPr>
+          <w:rFonts w:ascii="Times New Roman" w:hAnsi="Times New Roman" w:cs="Times New Roman"/>
+        </w:rPr>
+        <w:t>us</w:t>
+      </w:r>
+      <w:r>
+        <w:rPr>
+          <w:rFonts w:ascii="Times New Roman" w:hAnsi="Times New Roman" w:cs="Times New Roman"/>
+        </w:rPr>
+        <w:t xml:space="preserve">ed the contains function instead of the </w:t>
+      </w:r>
+      <w:proofErr w:type="spellStart"/>
+      <w:r>
+        <w:rPr>
+          <w:rFonts w:ascii="Times New Roman" w:hAnsi="Times New Roman" w:cs="Times New Roman"/>
+        </w:rPr>
+        <w:t>indexOf</w:t>
+      </w:r>
+      <w:proofErr w:type="spellEnd"/>
+      <w:r>
+        <w:rPr>
+          <w:rFonts w:ascii="Times New Roman" w:hAnsi="Times New Roman" w:cs="Times New Roman"/>
+        </w:rPr>
+        <w:t xml:space="preserve"> function in a few areas because it is easier to read.</w:t>
+      </w:r>
       <w:bookmarkStart w:id="0" w:name="_GoBack"/>
       <w:bookmarkEnd w:id="0"/>
     </w:p>
@@ -25,53 +352,10 @@
           <w:rFonts w:ascii="Times New Roman" w:hAnsi="Times New Roman" w:cs="Times New Roman"/>
         </w:rPr>
       </w:pPr>
-      <w:r>
-        <w:rPr>
-          <w:rFonts w:ascii="Times New Roman" w:hAnsi="Times New Roman" w:cs="Times New Roman"/>
-        </w:rPr>
-        <w:tab/>
-      </w:r>
-      <w:r>
-        <w:rPr>
-          <w:rFonts w:ascii="Times New Roman" w:hAnsi="Times New Roman" w:cs="Times New Roman"/>
-        </w:rPr>
-        <w:t xml:space="preserve">When refactoring the project, we added the functionality of a default option when creating DDL. </w:t>
-      </w:r>
-      <w:r>
-        <w:rPr>
-          <w:rFonts w:ascii="Times New Roman" w:hAnsi="Times New Roman" w:cs="Times New Roman"/>
-        </w:rPr>
-        <w:t>Since our project has MySQL capabilities built in, you can create DDL in MySQL without needing to import any</w:t>
-      </w:r>
-      <w:r>
-        <w:rPr>
-          <w:rFonts w:ascii="Times New Roman" w:hAnsi="Times New Roman" w:cs="Times New Roman"/>
-        </w:rPr>
-        <w:t>thing. So, we made it easier for the user by allowing them to create MySQL DDL without having to find the class files needed to do so.</w:t>
-      </w:r>
-      <w:r>
-        <w:rPr>
-          <w:rFonts w:ascii="Times New Roman" w:hAnsi="Times New Roman" w:cs="Times New Roman"/>
-        </w:rPr>
-        <w:t xml:space="preserve"> </w:t>
-      </w:r>
-      <w:r>
-        <w:rPr>
-          <w:rFonts w:ascii="Times New Roman" w:hAnsi="Times New Roman" w:cs="Times New Roman"/>
-        </w:rPr>
-        <w:t>We made this change throughout the system by including the default option in all of the menus</w:t>
-      </w:r>
-      <w:r>
-        <w:rPr>
-          <w:rFonts w:ascii="Times New Roman" w:hAnsi="Times New Roman" w:cs="Times New Roman"/>
-        </w:rPr>
-        <w:t xml:space="preserve">, including the menu option to list all available products. </w:t>
-      </w:r>
     </w:p>
     <w:p>
       <w:pPr>
         <w:spacing w:line="480" w:lineRule="auto"/>
-        <w:ind w:firstLine="720"/>
         <w:rPr>
           <w:rFonts w:ascii="Times New Roman" w:hAnsi="Times New Roman" w:cs="Times New Roman"/>
         </w:rPr>
@@ -80,13 +364,7 @@
         <w:rPr>
           <w:rFonts w:ascii="Times New Roman" w:hAnsi="Times New Roman" w:cs="Times New Roman"/>
         </w:rPr>
-        <w:t>Aside from this, we also made some changes to improve the readability of the code. We removed some unnecessary statements in the code and some characters that were causing errors.</w:t>
-      </w:r>
-      <w:r>
-        <w:rPr>
-          <w:rFonts w:ascii="Times New Roman" w:hAnsi="Times New Roman" w:cs="Times New Roman"/>
-        </w:rPr>
-        <w:t xml:space="preserve"> When we were learning how the code functioned, we were very confused by how the code worked. Part of this confusion stemmed from different statements that had no function in the code. So, we removed as many of these statements as we could find so that future developers would be less confused when being introduced to the code.</w:t>
+        <w:t>How Our Code is Extensible</w:t>
       </w:r>
     </w:p>
     <w:p>
@@ -96,6 +374,74 @@
           <w:rFonts w:ascii="Times New Roman" w:hAnsi="Times New Roman" w:cs="Times New Roman"/>
         </w:rPr>
       </w:pPr>
+      <w:r>
+        <w:rPr>
+          <w:rFonts w:ascii="Times New Roman" w:hAnsi="Times New Roman" w:cs="Times New Roman"/>
+        </w:rPr>
+        <w:tab/>
+        <w:t xml:space="preserve"> Our code is extensible</w:t>
+      </w:r>
+      <w:r>
+        <w:rPr>
+          <w:rFonts w:ascii="Times New Roman" w:hAnsi="Times New Roman" w:cs="Times New Roman"/>
+        </w:rPr>
+        <w:t xml:space="preserve"> for a couple of reasons. First of all, when we inherited the project,</w:t>
+      </w:r>
+      <w:r>
+        <w:rPr>
+          <w:rFonts w:ascii="Times New Roman" w:hAnsi="Times New Roman" w:cs="Times New Roman"/>
+        </w:rPr>
+        <w:t xml:space="preserve"> new </w:t>
+      </w:r>
+      <w:r>
+        <w:rPr>
+          <w:rFonts w:ascii="Times New Roman" w:hAnsi="Times New Roman" w:cs="Times New Roman"/>
+        </w:rPr>
+        <w:t xml:space="preserve">database </w:t>
+      </w:r>
+      <w:r>
+        <w:rPr>
+          <w:rFonts w:ascii="Times New Roman" w:hAnsi="Times New Roman" w:cs="Times New Roman"/>
+        </w:rPr>
+        <w:t>products c</w:t>
+      </w:r>
+      <w:r>
+        <w:rPr>
+          <w:rFonts w:ascii="Times New Roman" w:hAnsi="Times New Roman" w:cs="Times New Roman"/>
+        </w:rPr>
+        <w:t>ould</w:t>
+      </w:r>
+      <w:r>
+        <w:rPr>
+          <w:rFonts w:ascii="Times New Roman" w:hAnsi="Times New Roman" w:cs="Times New Roman"/>
+        </w:rPr>
+        <w:t xml:space="preserve"> be added</w:t>
+      </w:r>
+      <w:r>
+        <w:rPr>
+          <w:rFonts w:ascii="Times New Roman" w:hAnsi="Times New Roman" w:cs="Times New Roman"/>
+        </w:rPr>
+        <w:t>. We did not remove this capability,</w:t>
+      </w:r>
+      <w:r>
+        <w:rPr>
+          <w:rFonts w:ascii="Times New Roman" w:hAnsi="Times New Roman" w:cs="Times New Roman"/>
+        </w:rPr>
+        <w:t xml:space="preserve"> we simply made a </w:t>
+      </w:r>
+      <w:r>
+        <w:rPr>
+          <w:rFonts w:ascii="Times New Roman" w:hAnsi="Times New Roman" w:cs="Times New Roman"/>
+        </w:rPr>
+        <w:lastRenderedPageBreak/>
+        <w:t>default option available.</w:t>
+      </w:r>
+      <w:r>
+        <w:rPr>
+          <w:rFonts w:ascii="Times New Roman" w:hAnsi="Times New Roman" w:cs="Times New Roman"/>
+        </w:rPr>
+        <w:t xml:space="preserve"> So, if a user wanted to change the product they are using, they could simply select the necessary class files to accomplish this. Our changes just make it easier for a user to create MySQL DDL specifically. </w:t>
+      </w:r>
     </w:p>
     <w:p>
       <w:pPr>
@@ -108,98 +454,8 @@
         <w:rPr>
           <w:rFonts w:ascii="Times New Roman" w:hAnsi="Times New Roman" w:cs="Times New Roman"/>
         </w:rPr>
-        <w:t>How Our Code is Extensible</w:t>
-      </w:r>
-    </w:p>
-    <w:p>
-      <w:pPr>
-        <w:spacing w:line="480" w:lineRule="auto"/>
-        <w:rPr>
-          <w:rFonts w:ascii="Times New Roman" w:hAnsi="Times New Roman" w:cs="Times New Roman"/>
-        </w:rPr>
-      </w:pPr>
-      <w:r>
-        <w:rPr>
-          <w:rFonts w:ascii="Times New Roman" w:hAnsi="Times New Roman" w:cs="Times New Roman"/>
-        </w:rPr>
         <w:tab/>
-        <w:t xml:space="preserve"> Our code is extensible</w:t>
-      </w:r>
-      <w:r>
-        <w:rPr>
-          <w:rFonts w:ascii="Times New Roman" w:hAnsi="Times New Roman" w:cs="Times New Roman"/>
-        </w:rPr>
-        <w:t xml:space="preserve"> for a couple of reasons. First of all, when we inherited the project,</w:t>
-      </w:r>
-      <w:r>
-        <w:rPr>
-          <w:rFonts w:ascii="Times New Roman" w:hAnsi="Times New Roman" w:cs="Times New Roman"/>
-        </w:rPr>
-        <w:t xml:space="preserve"> new </w:t>
-      </w:r>
-      <w:r>
-        <w:rPr>
-          <w:rFonts w:ascii="Times New Roman" w:hAnsi="Times New Roman" w:cs="Times New Roman"/>
-        </w:rPr>
-        <w:t xml:space="preserve">database </w:t>
-      </w:r>
-      <w:r>
-        <w:rPr>
-          <w:rFonts w:ascii="Times New Roman" w:hAnsi="Times New Roman" w:cs="Times New Roman"/>
-        </w:rPr>
-        <w:t>products c</w:t>
-      </w:r>
-      <w:r>
-        <w:rPr>
-          <w:rFonts w:ascii="Times New Roman" w:hAnsi="Times New Roman" w:cs="Times New Roman"/>
-        </w:rPr>
-        <w:t>ould</w:t>
-      </w:r>
-      <w:r>
-        <w:rPr>
-          <w:rFonts w:ascii="Times New Roman" w:hAnsi="Times New Roman" w:cs="Times New Roman"/>
-        </w:rPr>
-        <w:t xml:space="preserve"> be added</w:t>
-      </w:r>
-      <w:r>
-        <w:rPr>
-          <w:rFonts w:ascii="Times New Roman" w:hAnsi="Times New Roman" w:cs="Times New Roman"/>
-        </w:rPr>
-        <w:t>. We did not remove this capability,</w:t>
-      </w:r>
-      <w:r>
-        <w:rPr>
-          <w:rFonts w:ascii="Times New Roman" w:hAnsi="Times New Roman" w:cs="Times New Roman"/>
-        </w:rPr>
-        <w:t xml:space="preserve"> we simply made a default option available.</w:t>
-      </w:r>
-      <w:r>
-        <w:rPr>
-          <w:rFonts w:ascii="Times New Roman" w:hAnsi="Times New Roman" w:cs="Times New Roman"/>
-        </w:rPr>
-        <w:t xml:space="preserve"> So, if a user wanted to change the product they are using, they could simply select the necessary class files to accomplish this. Our changes just make it easier for a user to create MySQL DDL specifically. </w:t>
-      </w:r>
-    </w:p>
-    <w:p>
-      <w:pPr>
-        <w:spacing w:line="480" w:lineRule="auto"/>
-        <w:rPr>
-          <w:rFonts w:ascii="Times New Roman" w:hAnsi="Times New Roman" w:cs="Times New Roman"/>
-        </w:rPr>
-      </w:pPr>
-      <w:r>
-        <w:rPr>
-          <w:rFonts w:ascii="Times New Roman" w:hAnsi="Times New Roman" w:cs="Times New Roman"/>
-        </w:rPr>
-        <w:tab/>
-        <w:t xml:space="preserve">Another part of our code that is extensible is the help system. The help system is built so that the menu is created based on a list of article titles and the information that is associated with those titles. So, if a developer wanted to add a new article, they could just add a new item onto </w:t>
-      </w:r>
-      <w:r>
-        <w:rPr>
-          <w:rFonts w:ascii="Times New Roman" w:hAnsi="Times New Roman" w:cs="Times New Roman"/>
-        </w:rPr>
-        <w:lastRenderedPageBreak/>
-        <w:t>that list, and the menu would be updated accordingly. This is extensible because it doesn’t require developers to hard-code the new articles that they want to add aside from the actual text that they want to add. This also reduces repeated code by looping through the list to create each article instead of hard-coding each article.</w:t>
+        <w:t>Another part of our code that is extensible is the help system. The help system is built so that the menu is created based on a list of article titles and the information that is associated with those titles. So, if a developer wanted to add a new article, they could just add a new item onto that list, and the menu would be updated accordingly. This is extensible because it doesn’t require developers to hard-code the new articles that they want to add aside from the actual text that they want to add. This also reduces repeated code by looping through the list to create each article instead of hard-coding each article.</w:t>
       </w:r>
     </w:p>
     <w:sectPr>

</xml_diff>